<commit_message>
- Minor changes to the rules for SRM - Minor changes to the CV doc for absolute quant - added absolute quant example adapted from CPTAC example
Former-commit-id: 2c1bea81ac7e58a054f31abd67405a40d528733c
</commit_message>
<xml_diff>
--- a/examples/version1.0/files_under_development/AbsoluteQuant/CV for absolute quantitation.docx
+++ b/examples/version1.0/files_under_development/AbsoluteQuant/CV for absolute quantitation.docx
@@ -22,129 +22,548 @@
         <w:t xml:space="preserve"> or keep it in PSI-MS?</w:t>
       </w:r>
       <w:r>
-        <w:t xml:space="preserve"> Suggestion from Andy is that we do not know process for getting things into UO, so add to PSI-MS for now as a quantification </w:t>
+        <w:t xml:space="preserve"> Suggestion from Andy is that we do not know process for getting things into UO, so add to PSI-MS for now as a quantification unit?</w:t>
+      </w:r>
+    </w:p>
+    <w:p>
+      <w:pPr>
+        <w:pStyle w:val="HTMLPreformatted"/>
+      </w:pPr>
+    </w:p>
+    <w:p>
+      <w:pPr>
+        <w:pStyle w:val="HTMLPreformatted"/>
+      </w:pPr>
+      <w:r>
+        <w:t>[Term]</w:t>
+      </w:r>
+    </w:p>
+    <w:p>
+      <w:pPr>
+        <w:pStyle w:val="HTMLPreformatted"/>
+      </w:pPr>
+      <w:proofErr w:type="gramStart"/>
+      <w:r>
+        <w:t>id</w:t>
+      </w:r>
+      <w:proofErr w:type="gramEnd"/>
+      <w:r>
+        <w:t>: UO:000XXXX</w:t>
+      </w:r>
+    </w:p>
+    <w:p>
+      <w:pPr>
+        <w:pStyle w:val="HTMLPreformatted"/>
+      </w:pPr>
+      <w:r>
+        <w:t xml:space="preserve">name: </w:t>
+      </w:r>
+      <w:r>
+        <w:t>mole</w:t>
       </w:r>
       <w:bookmarkStart w:id="0" w:name="_GoBack"/>
       <w:bookmarkEnd w:id="0"/>
       <w:r>
-        <w:t>unit?</w:t>
-      </w:r>
-    </w:p>
-    <w:p>
-      <w:pPr>
-        <w:pStyle w:val="HTMLPreformatted"/>
-      </w:pPr>
-    </w:p>
-    <w:p>
-      <w:pPr>
-        <w:pStyle w:val="HTMLPreformatted"/>
-      </w:pPr>
-      <w:r>
+        <w:t>cules</w:t>
+      </w:r>
+      <w:r>
+        <w:t xml:space="preserve"> per cell</w:t>
+      </w:r>
+      <w:r>
+        <w:t xml:space="preserve"> </w:t>
+      </w:r>
+    </w:p>
+    <w:p>
+      <w:pPr>
+        <w:pStyle w:val="HTMLPreformatted"/>
+      </w:pPr>
+      <w:proofErr w:type="gramStart"/>
+      <w:r>
+        <w:t>namespace</w:t>
+      </w:r>
+      <w:proofErr w:type="gramEnd"/>
+      <w:r>
+        <w:t>:</w:t>
+      </w:r>
+      <w:r>
+        <w:t xml:space="preserve"> </w:t>
+      </w:r>
+      <w:proofErr w:type="spellStart"/>
+      <w:r>
+        <w:t>unit.ontology</w:t>
+      </w:r>
+      <w:proofErr w:type="spellEnd"/>
+      <w:r>
+        <w:t xml:space="preserve"> </w:t>
+      </w:r>
+    </w:p>
+    <w:p>
+      <w:pPr>
+        <w:pStyle w:val="HTMLPreformatted"/>
+      </w:pPr>
+      <w:proofErr w:type="spellStart"/>
+      <w:proofErr w:type="gramStart"/>
+      <w:r>
+        <w:t>def</w:t>
+      </w:r>
+      <w:proofErr w:type="spellEnd"/>
+      <w:proofErr w:type="gramEnd"/>
+      <w:r>
+        <w:t>: "</w:t>
+      </w:r>
+      <w:r>
+        <w:t>Absolute abundance of protein in a cell.</w:t>
+      </w:r>
+      <w:r>
+        <w:t xml:space="preserve">" </w:t>
+      </w:r>
+    </w:p>
+    <w:p>
+      <w:pPr>
+        <w:pStyle w:val="HTMLPreformatted"/>
+      </w:pPr>
+    </w:p>
+    <w:p>
+      <w:pPr>
+        <w:pStyle w:val="HTMLPreformatted"/>
+      </w:pPr>
+    </w:p>
+    <w:p>
+      <w:pPr>
+        <w:pStyle w:val="HTMLPreformatted"/>
+      </w:pPr>
+      <w:r>
+        <w:t>Proposed CV terms</w:t>
+      </w:r>
+      <w:r>
+        <w:t xml:space="preserve"> in PSI-MS</w:t>
+      </w:r>
+      <w:r>
+        <w:t>:</w:t>
+      </w:r>
+    </w:p>
+    <w:p>
+      <w:pPr>
+        <w:pStyle w:val="HTMLPreformatted"/>
+      </w:pPr>
+    </w:p>
+    <w:p>
+      <w:pPr>
+        <w:pStyle w:val="HTMLPreformatted"/>
+      </w:pPr>
+    </w:p>
+    <w:p>
+      <w:pPr>
+        <w:tabs>
+          <w:tab w:val="left" w:pos="916"/>
+          <w:tab w:val="left" w:pos="1832"/>
+          <w:tab w:val="left" w:pos="2748"/>
+          <w:tab w:val="left" w:pos="3664"/>
+          <w:tab w:val="left" w:pos="4580"/>
+          <w:tab w:val="left" w:pos="5496"/>
+          <w:tab w:val="left" w:pos="6412"/>
+          <w:tab w:val="left" w:pos="7328"/>
+          <w:tab w:val="left" w:pos="8244"/>
+          <w:tab w:val="left" w:pos="9160"/>
+          <w:tab w:val="left" w:pos="10076"/>
+          <w:tab w:val="left" w:pos="10992"/>
+          <w:tab w:val="left" w:pos="11908"/>
+          <w:tab w:val="left" w:pos="12824"/>
+          <w:tab w:val="left" w:pos="13740"/>
+          <w:tab w:val="left" w:pos="14656"/>
+        </w:tabs>
+        <w:spacing w:after="0" w:line="240" w:lineRule="auto"/>
+        <w:rPr>
+          <w:rFonts w:ascii="Courier New" w:hAnsi="Courier New"/>
+          <w:sz w:val="20"/>
+        </w:rPr>
+      </w:pPr>
+      <w:r>
+        <w:rPr>
+          <w:rFonts w:ascii="Courier New" w:hAnsi="Courier New"/>
+          <w:sz w:val="20"/>
+        </w:rPr>
         <w:t>[Term]</w:t>
       </w:r>
     </w:p>
     <w:p>
       <w:pPr>
-        <w:pStyle w:val="HTMLPreformatted"/>
-      </w:pPr>
-      <w:proofErr w:type="gramStart"/>
-      <w:r>
+        <w:tabs>
+          <w:tab w:val="left" w:pos="916"/>
+          <w:tab w:val="left" w:pos="1832"/>
+          <w:tab w:val="left" w:pos="2748"/>
+          <w:tab w:val="left" w:pos="3664"/>
+          <w:tab w:val="left" w:pos="4580"/>
+          <w:tab w:val="left" w:pos="5496"/>
+          <w:tab w:val="left" w:pos="6412"/>
+          <w:tab w:val="left" w:pos="7328"/>
+          <w:tab w:val="left" w:pos="8244"/>
+          <w:tab w:val="left" w:pos="9160"/>
+          <w:tab w:val="left" w:pos="10076"/>
+          <w:tab w:val="left" w:pos="10992"/>
+          <w:tab w:val="left" w:pos="11908"/>
+          <w:tab w:val="left" w:pos="12824"/>
+          <w:tab w:val="left" w:pos="13740"/>
+          <w:tab w:val="left" w:pos="14656"/>
+        </w:tabs>
+        <w:spacing w:after="0" w:line="240" w:lineRule="auto"/>
+        <w:rPr>
+          <w:rFonts w:ascii="Courier New" w:hAnsi="Courier New"/>
+          <w:sz w:val="20"/>
+        </w:rPr>
+      </w:pPr>
+      <w:proofErr w:type="gramStart"/>
+      <w:r>
+        <w:rPr>
+          <w:rFonts w:ascii="Courier New" w:hAnsi="Courier New"/>
+          <w:sz w:val="20"/>
+        </w:rPr>
         <w:t>id</w:t>
       </w:r>
       <w:proofErr w:type="gramEnd"/>
       <w:r>
-        <w:t>: UO:000XXXX</w:t>
-      </w:r>
-    </w:p>
-    <w:p>
-      <w:pPr>
-        <w:pStyle w:val="HTMLPreformatted"/>
-      </w:pPr>
-      <w:proofErr w:type="gramStart"/>
-      <w:r>
+        <w:rPr>
+          <w:rFonts w:ascii="Courier New" w:hAnsi="Courier New"/>
+          <w:sz w:val="20"/>
+        </w:rPr>
+        <w:t>: MS:100XXXX</w:t>
+      </w:r>
+    </w:p>
+    <w:p>
+      <w:pPr>
+        <w:tabs>
+          <w:tab w:val="left" w:pos="916"/>
+          <w:tab w:val="left" w:pos="1832"/>
+          <w:tab w:val="left" w:pos="2748"/>
+          <w:tab w:val="left" w:pos="3664"/>
+          <w:tab w:val="left" w:pos="4580"/>
+          <w:tab w:val="left" w:pos="5496"/>
+          <w:tab w:val="left" w:pos="6412"/>
+          <w:tab w:val="left" w:pos="7328"/>
+          <w:tab w:val="left" w:pos="8244"/>
+          <w:tab w:val="left" w:pos="9160"/>
+          <w:tab w:val="left" w:pos="10076"/>
+          <w:tab w:val="left" w:pos="10992"/>
+          <w:tab w:val="left" w:pos="11908"/>
+          <w:tab w:val="left" w:pos="12824"/>
+          <w:tab w:val="left" w:pos="13740"/>
+          <w:tab w:val="left" w:pos="14656"/>
+        </w:tabs>
+        <w:spacing w:after="0" w:line="240" w:lineRule="auto"/>
+        <w:rPr>
+          <w:rFonts w:ascii="Courier New" w:eastAsia="Times New Roman" w:hAnsi="Courier New" w:cs="Courier New"/>
+          <w:sz w:val="20"/>
+          <w:szCs w:val="20"/>
+        </w:rPr>
+      </w:pPr>
+      <w:proofErr w:type="gramStart"/>
+      <w:r>
+        <w:rPr>
+          <w:rFonts w:ascii="Courier New" w:eastAsia="Times New Roman" w:hAnsi="Courier New" w:cs="Courier New"/>
+          <w:sz w:val="20"/>
+          <w:szCs w:val="20"/>
+        </w:rPr>
         <w:t>name</w:t>
       </w:r>
       <w:proofErr w:type="gramEnd"/>
       <w:r>
+        <w:rPr>
+          <w:rFonts w:ascii="Courier New" w:eastAsia="Times New Roman" w:hAnsi="Courier New" w:cs="Courier New"/>
+          <w:sz w:val="20"/>
+          <w:szCs w:val="20"/>
+        </w:rPr>
         <w:t xml:space="preserve">: </w:t>
       </w:r>
       <w:r>
-        <w:t>molecules</w:t>
-      </w:r>
-      <w:r>
-        <w:t xml:space="preserve"> per cell</w:t>
-      </w:r>
-      <w:r>
-        <w:t xml:space="preserve"> </w:t>
-      </w:r>
-    </w:p>
-    <w:p>
-      <w:pPr>
-        <w:pStyle w:val="HTMLPreformatted"/>
-      </w:pPr>
-      <w:proofErr w:type="gramStart"/>
-      <w:r>
-        <w:t>namespace</w:t>
-      </w:r>
-      <w:proofErr w:type="gramEnd"/>
-      <w:r>
-        <w:t>:</w:t>
-      </w:r>
-      <w:r>
-        <w:t xml:space="preserve"> </w:t>
-      </w:r>
-      <w:proofErr w:type="spellStart"/>
-      <w:r>
-        <w:t>unit.ontology</w:t>
-      </w:r>
-      <w:proofErr w:type="spellEnd"/>
-      <w:r>
-        <w:t xml:space="preserve"> </w:t>
-      </w:r>
-    </w:p>
-    <w:p>
-      <w:pPr>
-        <w:pStyle w:val="HTMLPreformatted"/>
-      </w:pPr>
-      <w:proofErr w:type="spellStart"/>
-      <w:proofErr w:type="gramStart"/>
-      <w:r>
+        <w:rPr>
+          <w:rFonts w:ascii="Courier New" w:eastAsia="Times New Roman" w:hAnsi="Courier New" w:cs="Courier New"/>
+          <w:sz w:val="20"/>
+          <w:szCs w:val="20"/>
+        </w:rPr>
+        <w:t>absolut</w:t>
+      </w:r>
+      <w:r>
+        <w:rPr>
+          <w:rFonts w:ascii="Courier New" w:eastAsia="Times New Roman" w:hAnsi="Courier New" w:cs="Courier New"/>
+          <w:sz w:val="20"/>
+          <w:szCs w:val="20"/>
+        </w:rPr>
+        <w:t>e</w:t>
+      </w:r>
+      <w:r>
+        <w:rPr>
+          <w:rFonts w:ascii="Courier New" w:eastAsia="Times New Roman" w:hAnsi="Courier New" w:cs="Courier New"/>
+          <w:sz w:val="20"/>
+          <w:szCs w:val="20"/>
+        </w:rPr>
+        <w:t xml:space="preserve"> quantitation analysis</w:t>
+      </w:r>
+    </w:p>
+    <w:p>
+      <w:pPr>
+        <w:tabs>
+          <w:tab w:val="left" w:pos="916"/>
+          <w:tab w:val="left" w:pos="1832"/>
+          <w:tab w:val="left" w:pos="2748"/>
+          <w:tab w:val="left" w:pos="3664"/>
+          <w:tab w:val="left" w:pos="4580"/>
+          <w:tab w:val="left" w:pos="5496"/>
+          <w:tab w:val="left" w:pos="6412"/>
+          <w:tab w:val="left" w:pos="7328"/>
+          <w:tab w:val="left" w:pos="8244"/>
+          <w:tab w:val="left" w:pos="9160"/>
+          <w:tab w:val="left" w:pos="10076"/>
+          <w:tab w:val="left" w:pos="10992"/>
+          <w:tab w:val="left" w:pos="11908"/>
+          <w:tab w:val="left" w:pos="12824"/>
+          <w:tab w:val="left" w:pos="13740"/>
+          <w:tab w:val="left" w:pos="14656"/>
+        </w:tabs>
+        <w:spacing w:after="0" w:line="240" w:lineRule="auto"/>
+        <w:rPr>
+          <w:rFonts w:ascii="Courier New" w:eastAsia="Times New Roman" w:hAnsi="Courier New" w:cs="Courier New"/>
+          <w:sz w:val="20"/>
+          <w:szCs w:val="20"/>
+        </w:rPr>
+      </w:pPr>
+      <w:proofErr w:type="spellStart"/>
+      <w:proofErr w:type="gramStart"/>
+      <w:r>
+        <w:rPr>
+          <w:rFonts w:ascii="Courier New" w:eastAsia="Times New Roman" w:hAnsi="Courier New" w:cs="Courier New"/>
+          <w:sz w:val="20"/>
+          <w:szCs w:val="20"/>
+        </w:rPr>
         <w:t>def</w:t>
       </w:r>
       <w:proofErr w:type="spellEnd"/>
       <w:proofErr w:type="gramEnd"/>
       <w:r>
+        <w:rPr>
+          <w:rFonts w:ascii="Courier New" w:eastAsia="Times New Roman" w:hAnsi="Courier New" w:cs="Courier New"/>
+          <w:sz w:val="20"/>
+          <w:szCs w:val="20"/>
+        </w:rPr>
+        <w:t>: "" [PSI:PI]</w:t>
+      </w:r>
+    </w:p>
+    <w:p>
+      <w:pPr>
+        <w:tabs>
+          <w:tab w:val="left" w:pos="916"/>
+          <w:tab w:val="left" w:pos="1832"/>
+          <w:tab w:val="left" w:pos="2748"/>
+          <w:tab w:val="left" w:pos="3664"/>
+          <w:tab w:val="left" w:pos="4580"/>
+          <w:tab w:val="left" w:pos="5496"/>
+          <w:tab w:val="left" w:pos="6412"/>
+          <w:tab w:val="left" w:pos="7328"/>
+          <w:tab w:val="left" w:pos="8244"/>
+          <w:tab w:val="left" w:pos="9160"/>
+          <w:tab w:val="left" w:pos="10076"/>
+          <w:tab w:val="left" w:pos="10992"/>
+          <w:tab w:val="left" w:pos="11908"/>
+          <w:tab w:val="left" w:pos="12824"/>
+          <w:tab w:val="left" w:pos="13740"/>
+          <w:tab w:val="left" w:pos="14656"/>
+        </w:tabs>
+        <w:spacing w:after="0" w:line="240" w:lineRule="auto"/>
+        <w:rPr>
+          <w:rFonts w:ascii="Courier New" w:eastAsia="Times New Roman" w:hAnsi="Courier New" w:cs="Courier New"/>
+          <w:sz w:val="20"/>
+          <w:szCs w:val="20"/>
+        </w:rPr>
+      </w:pPr>
+      <w:proofErr w:type="spellStart"/>
+      <w:r>
+        <w:rPr>
+          <w:rFonts w:ascii="Courier New" w:eastAsia="Times New Roman" w:hAnsi="Courier New" w:cs="Courier New"/>
+          <w:sz w:val="20"/>
+          <w:szCs w:val="20"/>
+        </w:rPr>
+        <w:t>is_a</w:t>
+      </w:r>
+      <w:proofErr w:type="spellEnd"/>
+      <w:r>
+        <w:rPr>
+          <w:rFonts w:ascii="Courier New" w:eastAsia="Times New Roman" w:hAnsi="Courier New" w:cs="Courier New"/>
+          <w:sz w:val="20"/>
+          <w:szCs w:val="20"/>
+        </w:rPr>
+        <w:t>: MS</w:t>
+      </w:r>
+      <w:proofErr w:type="gramStart"/>
+      <w:r>
+        <w:rPr>
+          <w:rFonts w:ascii="Courier New" w:eastAsia="Times New Roman" w:hAnsi="Courier New" w:cs="Courier New"/>
+          <w:sz w:val="20"/>
+          <w:szCs w:val="20"/>
+        </w:rPr>
+        <w:t>:1001833</w:t>
+      </w:r>
+      <w:proofErr w:type="gramEnd"/>
+      <w:r>
+        <w:rPr>
+          <w:rFonts w:ascii="Courier New" w:eastAsia="Times New Roman" w:hAnsi="Courier New" w:cs="Courier New"/>
+          <w:sz w:val="20"/>
+          <w:szCs w:val="20"/>
+        </w:rPr>
+        <w:t xml:space="preserve"> ! </w:t>
+      </w:r>
+      <w:proofErr w:type="gramStart"/>
+      <w:r>
+        <w:rPr>
+          <w:rFonts w:ascii="Courier New" w:eastAsia="Times New Roman" w:hAnsi="Courier New" w:cs="Courier New"/>
+          <w:sz w:val="20"/>
+          <w:szCs w:val="20"/>
+        </w:rPr>
+        <w:t>quantitation</w:t>
+      </w:r>
+      <w:proofErr w:type="gramEnd"/>
+      <w:r>
+        <w:rPr>
+          <w:rFonts w:ascii="Courier New" w:eastAsia="Times New Roman" w:hAnsi="Courier New" w:cs="Courier New"/>
+          <w:sz w:val="20"/>
+          <w:szCs w:val="20"/>
+        </w:rPr>
+        <w:t xml:space="preserve"> analysis summary</w:t>
+      </w:r>
+    </w:p>
+    <w:p>
+      <w:pPr>
+        <w:pStyle w:val="HTMLPreformatted"/>
+      </w:pPr>
+    </w:p>
+    <w:p>
+      <w:pPr>
+        <w:pStyle w:val="HTMLPreformatted"/>
+      </w:pPr>
+    </w:p>
+    <w:p>
+      <w:pPr>
+        <w:pStyle w:val="HTMLPreformatted"/>
+      </w:pPr>
+      <w:r>
+        <w:t>[Term]</w:t>
+      </w:r>
+    </w:p>
+    <w:p>
+      <w:pPr>
+        <w:pStyle w:val="HTMLPreformatted"/>
+      </w:pPr>
+      <w:proofErr w:type="gramStart"/>
+      <w:r>
+        <w:t>id</w:t>
+      </w:r>
+      <w:proofErr w:type="gramEnd"/>
+      <w:r>
+        <w:t>: MS:100XXXX</w:t>
+      </w:r>
+    </w:p>
+    <w:p>
+      <w:pPr>
+        <w:pStyle w:val="HTMLPreformatted"/>
+      </w:pPr>
+      <w:proofErr w:type="gramStart"/>
+      <w:r>
+        <w:t>name</w:t>
+      </w:r>
+      <w:proofErr w:type="gramEnd"/>
+      <w:r>
+        <w:t>: internal peptide reference used</w:t>
+      </w:r>
+    </w:p>
+    <w:p>
+      <w:pPr>
+        <w:pStyle w:val="HTMLPreformatted"/>
+      </w:pPr>
+      <w:proofErr w:type="spellStart"/>
+      <w:proofErr w:type="gramStart"/>
+      <w:r>
+        <w:t>def</w:t>
+      </w:r>
+      <w:proofErr w:type="spellEnd"/>
+      <w:proofErr w:type="gramEnd"/>
+      <w:r>
         <w:t>: "</w:t>
       </w:r>
       <w:r>
-        <w:t>Absolute abundance of protein in a cell.</w:t>
-      </w:r>
-      <w:r>
-        <w:t xml:space="preserve">" </w:t>
-      </w:r>
-    </w:p>
-    <w:p>
-      <w:pPr>
-        <w:pStyle w:val="HTMLPreformatted"/>
-      </w:pPr>
-    </w:p>
-    <w:p>
-      <w:pPr>
-        <w:pStyle w:val="HTMLPreformatted"/>
-      </w:pPr>
-    </w:p>
-    <w:p>
-      <w:pPr>
-        <w:pStyle w:val="HTMLPreformatted"/>
-      </w:pPr>
-      <w:r>
-        <w:t>Proposed CV terms</w:t>
-      </w:r>
-      <w:r>
-        <w:t xml:space="preserve"> in PSI-MS</w:t>
-      </w:r>
-      <w:r>
-        <w:t>:</w:t>
+        <w:t>States w</w:t>
+      </w:r>
+      <w:r>
+        <w:t xml:space="preserve">hether </w:t>
+      </w:r>
+      <w:r>
+        <w:t>an</w:t>
+      </w:r>
+      <w:r>
+        <w:t xml:space="preserve"> internal peptide reference is used or not in absolute quantitation analysis." [PSI</w:t>
+      </w:r>
+      <w:proofErr w:type="gramStart"/>
+      <w:r>
+        <w:t>:PI</w:t>
+      </w:r>
+      <w:proofErr w:type="gramEnd"/>
+      <w:r>
+        <w:t>]</w:t>
+      </w:r>
+    </w:p>
+    <w:p>
+      <w:pPr>
+        <w:pStyle w:val="HTMLPreformatted"/>
+      </w:pPr>
+      <w:proofErr w:type="spellStart"/>
+      <w:proofErr w:type="gramStart"/>
+      <w:r>
+        <w:t>xref</w:t>
+      </w:r>
+      <w:proofErr w:type="spellEnd"/>
+      <w:proofErr w:type="gramEnd"/>
+      <w:r>
+        <w:t xml:space="preserve">: </w:t>
+      </w:r>
+      <w:proofErr w:type="spellStart"/>
+      <w:r>
+        <w:t>value-type:xsd</w:t>
+      </w:r>
+      <w:proofErr w:type="spellEnd"/>
+      <w:r>
+        <w:t>\:</w:t>
+      </w:r>
+      <w:proofErr w:type="spellStart"/>
+      <w:r>
+        <w:t>boolean</w:t>
+      </w:r>
+      <w:proofErr w:type="spellEnd"/>
+      <w:r>
+        <w:t xml:space="preserve"> "The allowed value-type for this CV term."</w:t>
+      </w:r>
+    </w:p>
+    <w:p>
+      <w:pPr>
+        <w:pStyle w:val="HTMLPreformatted"/>
+      </w:pPr>
+      <w:proofErr w:type="spellStart"/>
+      <w:r>
+        <w:t>is_a</w:t>
+      </w:r>
+      <w:proofErr w:type="spellEnd"/>
+      <w:r>
+        <w:t>: MS</w:t>
+      </w:r>
+      <w:proofErr w:type="gramStart"/>
+      <w:r>
+        <w:t>:100</w:t>
+      </w:r>
+      <w:r>
+        <w:t>XXXX</w:t>
+      </w:r>
+      <w:proofErr w:type="gramEnd"/>
+      <w:r>
+        <w:t xml:space="preserve"> ! </w:t>
+      </w:r>
+      <w:r>
+        <w:t>????</w:t>
       </w:r>
     </w:p>
     <w:p>
@@ -188,7 +607,7 @@
       </w:r>
       <w:proofErr w:type="gramEnd"/>
       <w:r>
-        <w:t>: internal peptide reference used</w:t>
+        <w:t>: internal protein reference used</w:t>
       </w:r>
     </w:p>
     <w:p>
@@ -206,16 +625,10 @@
         <w:t>: "</w:t>
       </w:r>
       <w:r>
-        <w:t>States w</w:t>
-      </w:r>
-      <w:r>
-        <w:t xml:space="preserve">hether </w:t>
-      </w:r>
-      <w:r>
-        <w:t xml:space="preserve">an </w:t>
-      </w:r>
-      <w:r>
-        <w:t>internal peptide reference is used or not in absolute quantitation analysis." [PSI</w:t>
+        <w:t>States whether an</w:t>
+      </w:r>
+      <w:r>
+        <w:t xml:space="preserve"> internal protein reference is used or not in absolute quantitation analysis." [PSI</w:t>
       </w:r>
       <w:proofErr w:type="gramStart"/>
       <w:r>
@@ -271,17 +684,11 @@
       </w:r>
       <w:proofErr w:type="gramStart"/>
       <w:r>
-        <w:t>:100</w:t>
-      </w:r>
-      <w:r>
-        <w:t>XXXX</w:t>
-      </w:r>
-      <w:proofErr w:type="gramEnd"/>
-      <w:r>
-        <w:t xml:space="preserve"> ! </w:t>
-      </w:r>
-      <w:r>
-        <w:t>????</w:t>
+        <w:t>:100XXXX</w:t>
+      </w:r>
+      <w:proofErr w:type="gramEnd"/>
+      <w:r>
+        <w:t xml:space="preserve"> ! ????</w:t>
       </w:r>
     </w:p>
     <w:p>
@@ -325,7 +732,7 @@
       </w:r>
       <w:proofErr w:type="gramEnd"/>
       <w:r>
-        <w:t>: internal protein reference used</w:t>
+        <w:t>: internal reference abundance</w:t>
       </w:r>
     </w:p>
     <w:p>
@@ -340,139 +747,13 @@
       <w:proofErr w:type="spellEnd"/>
       <w:proofErr w:type="gramEnd"/>
       <w:r>
-        <w:t>: "</w:t>
-      </w:r>
-      <w:r>
-        <w:t>States whether an internal p</w:t>
-      </w:r>
-      <w:r>
-        <w:t>rotein</w:t>
-      </w:r>
-      <w:r>
-        <w:t xml:space="preserve"> reference is used or not in absolute quantitation analysis</w:t>
-      </w:r>
-      <w:r>
-        <w:t>." [PSI</w:t>
-      </w:r>
-      <w:proofErr w:type="gramStart"/>
-      <w:r>
-        <w:t>:PI</w:t>
-      </w:r>
-      <w:proofErr w:type="gramEnd"/>
-      <w:r>
-        <w:t>]</w:t>
-      </w:r>
-    </w:p>
-    <w:p>
-      <w:pPr>
-        <w:pStyle w:val="HTMLPreformatted"/>
-      </w:pPr>
-      <w:proofErr w:type="spellStart"/>
-      <w:proofErr w:type="gramStart"/>
-      <w:r>
-        <w:t>xref</w:t>
-      </w:r>
-      <w:proofErr w:type="spellEnd"/>
-      <w:proofErr w:type="gramEnd"/>
-      <w:r>
-        <w:t xml:space="preserve">: </w:t>
-      </w:r>
-      <w:proofErr w:type="spellStart"/>
-      <w:r>
-        <w:t>value-type:xsd</w:t>
-      </w:r>
-      <w:proofErr w:type="spellEnd"/>
-      <w:r>
-        <w:t>\:</w:t>
-      </w:r>
-      <w:proofErr w:type="spellStart"/>
-      <w:r>
-        <w:t>boolean</w:t>
-      </w:r>
-      <w:proofErr w:type="spellEnd"/>
-      <w:r>
-        <w:t xml:space="preserve"> "The allowed value-type for this CV term."</w:t>
-      </w:r>
-    </w:p>
-    <w:p>
-      <w:pPr>
-        <w:pStyle w:val="HTMLPreformatted"/>
-      </w:pPr>
-      <w:proofErr w:type="spellStart"/>
-      <w:r>
-        <w:t>is_a</w:t>
-      </w:r>
-      <w:proofErr w:type="spellEnd"/>
-      <w:r>
-        <w:t>: MS</w:t>
-      </w:r>
-      <w:proofErr w:type="gramStart"/>
-      <w:r>
-        <w:t>:100XXXX</w:t>
-      </w:r>
-      <w:proofErr w:type="gramEnd"/>
-      <w:r>
-        <w:t xml:space="preserve"> ! ????</w:t>
-      </w:r>
-    </w:p>
-    <w:p>
-      <w:pPr>
-        <w:pStyle w:val="HTMLPreformatted"/>
-      </w:pPr>
-    </w:p>
-    <w:p>
-      <w:pPr>
-        <w:pStyle w:val="HTMLPreformatted"/>
-      </w:pPr>
-      <w:r>
-        <w:t>[Term]</w:t>
-      </w:r>
-    </w:p>
-    <w:p>
-      <w:pPr>
-        <w:pStyle w:val="HTMLPreformatted"/>
-      </w:pPr>
-      <w:proofErr w:type="gramStart"/>
-      <w:r>
-        <w:t>id</w:t>
-      </w:r>
-      <w:proofErr w:type="gramEnd"/>
-      <w:r>
-        <w:t>: MS:100XXXX</w:t>
-      </w:r>
-    </w:p>
-    <w:p>
-      <w:pPr>
-        <w:pStyle w:val="HTMLPreformatted"/>
-      </w:pPr>
-      <w:proofErr w:type="gramStart"/>
-      <w:r>
-        <w:t>name</w:t>
-      </w:r>
-      <w:proofErr w:type="gramEnd"/>
-      <w:r>
-        <w:t>: internal reference abundance</w:t>
-      </w:r>
-    </w:p>
-    <w:p>
-      <w:pPr>
-        <w:pStyle w:val="HTMLPreformatted"/>
-      </w:pPr>
-      <w:proofErr w:type="spellStart"/>
-      <w:proofErr w:type="gramStart"/>
-      <w:r>
-        <w:t>def</w:t>
-      </w:r>
-      <w:proofErr w:type="spellEnd"/>
-      <w:proofErr w:type="gramEnd"/>
-      <w:r>
         <w:t xml:space="preserve">: "The </w:t>
       </w:r>
       <w:r>
-        <w:t xml:space="preserve">absolute </w:t>
-      </w:r>
-      <w:r>
-        <w:t xml:space="preserve">abundance of </w:t>
+        <w:t>absolute</w:t>
+      </w:r>
+      <w:r>
+        <w:t xml:space="preserve"> abundance of </w:t>
       </w:r>
       <w:r>
         <w:t xml:space="preserve">the </w:t>
@@ -818,6 +1099,36 @@
       <w:szCs w:val="20"/>
     </w:rPr>
   </w:style>
+  <w:style w:type="paragraph" w:styleId="BalloonText">
+    <w:name w:val="Balloon Text"/>
+    <w:basedOn w:val="Normal"/>
+    <w:link w:val="BalloonTextChar"/>
+    <w:uiPriority w:val="99"/>
+    <w:semiHidden/>
+    <w:unhideWhenUsed/>
+    <w:rsid w:val="00272A1C"/>
+    <w:pPr>
+      <w:spacing w:after="0" w:line="240" w:lineRule="auto"/>
+    </w:pPr>
+    <w:rPr>
+      <w:rFonts w:ascii="Tahoma" w:hAnsi="Tahoma" w:cs="Tahoma"/>
+      <w:sz w:val="16"/>
+      <w:szCs w:val="16"/>
+    </w:rPr>
+  </w:style>
+  <w:style w:type="character" w:customStyle="1" w:styleId="BalloonTextChar">
+    <w:name w:val="Balloon Text Char"/>
+    <w:basedOn w:val="DefaultParagraphFont"/>
+    <w:link w:val="BalloonText"/>
+    <w:uiPriority w:val="99"/>
+    <w:semiHidden/>
+    <w:rsid w:val="00272A1C"/>
+    <w:rPr>
+      <w:rFonts w:ascii="Tahoma" w:hAnsi="Tahoma" w:cs="Tahoma"/>
+      <w:sz w:val="16"/>
+      <w:szCs w:val="16"/>
+    </w:rPr>
+  </w:style>
 </w:styles>
 </file>
 
@@ -1054,6 +1365,36 @@
       <w:rFonts w:ascii="Courier New" w:eastAsia="Times New Roman" w:hAnsi="Courier New" w:cs="Courier New"/>
       <w:sz w:val="20"/>
       <w:szCs w:val="20"/>
+    </w:rPr>
+  </w:style>
+  <w:style w:type="paragraph" w:styleId="BalloonText">
+    <w:name w:val="Balloon Text"/>
+    <w:basedOn w:val="Normal"/>
+    <w:link w:val="BalloonTextChar"/>
+    <w:uiPriority w:val="99"/>
+    <w:semiHidden/>
+    <w:unhideWhenUsed/>
+    <w:rsid w:val="00272A1C"/>
+    <w:pPr>
+      <w:spacing w:after="0" w:line="240" w:lineRule="auto"/>
+    </w:pPr>
+    <w:rPr>
+      <w:rFonts w:ascii="Tahoma" w:hAnsi="Tahoma" w:cs="Tahoma"/>
+      <w:sz w:val="16"/>
+      <w:szCs w:val="16"/>
+    </w:rPr>
+  </w:style>
+  <w:style w:type="character" w:customStyle="1" w:styleId="BalloonTextChar">
+    <w:name w:val="Balloon Text Char"/>
+    <w:basedOn w:val="DefaultParagraphFont"/>
+    <w:link w:val="BalloonText"/>
+    <w:uiPriority w:val="99"/>
+    <w:semiHidden/>
+    <w:rsid w:val="00272A1C"/>
+    <w:rPr>
+      <w:rFonts w:ascii="Tahoma" w:hAnsi="Tahoma" w:cs="Tahoma"/>
+      <w:sz w:val="16"/>
+      <w:szCs w:val="16"/>
     </w:rPr>
   </w:style>
 </w:styles>

</xml_diff>